<commit_message>
added lock to singleton.
</commit_message>
<xml_diff>
--- a/DP_Ex02_OmerGery_Daniel.docx
+++ b/DP_Ex02_OmerGery_Daniel.docx
@@ -781,28 +781,15 @@
         </w:rPr>
       </w:pPr>
       <w:r>
-        <w:t xml:space="preserve">Thread </w:t>
-      </w:r>
-      <w:proofErr w:type="gramStart"/>
-      <w:r>
-        <w:t>Safe</w:t>
-      </w:r>
-      <w:r>
-        <w:rPr>
-          <w:rFonts w:hint="cs"/>
-          <w:rtl/>
-          <w:lang w:val="en-GB"/>
-        </w:rPr>
-        <w:t xml:space="preserve"> :</w:t>
-      </w:r>
-      <w:proofErr w:type="gramEnd"/>
-      <w:r>
-        <w:rPr>
-          <w:rFonts w:hint="cs"/>
-          <w:rtl/>
-          <w:lang w:val="en-GB"/>
-        </w:rPr>
-        <w:t xml:space="preserve"> שימוש ב</w:t>
+        <w:t>Thread Safe</w:t>
+      </w:r>
+      <w:r>
+        <w:rPr>
+          <w:rFonts w:hint="cs"/>
+          <w:rtl/>
+          <w:lang w:val="en-GB"/>
+        </w:rPr>
+        <w:t xml:space="preserve"> : שימוש ב</w:t>
       </w:r>
       <w:r>
         <w:t>lock</w:t>
@@ -860,7 +847,6 @@
         <w:ind w:right="720"/>
       </w:pPr>
       <w:proofErr w:type="spellStart"/>
-      <w:proofErr w:type="gramStart"/>
       <w:r>
         <w:rPr>
           <w:lang w:val="en-GB"/>
@@ -879,7 +865,6 @@
         <w:t>AppLogic</w:t>
       </w:r>
       <w:proofErr w:type="spellEnd"/>
-      <w:proofErr w:type="gramEnd"/>
     </w:p>
     <w:p>
       <w:pPr>
@@ -892,14 +877,23 @@
         </w:rPr>
       </w:pPr>
       <w:proofErr w:type="spellStart"/>
-      <w:proofErr w:type="gramStart"/>
       <w:r>
         <w:t>Clients:The</w:t>
       </w:r>
       <w:proofErr w:type="spellEnd"/>
-      <w:proofErr w:type="gramEnd"/>
-      <w:r>
-        <w:t xml:space="preserve"> forms.</w:t>
+      <w:r>
+        <w:t xml:space="preserve"> forms</w:t>
+      </w:r>
+      <w:r>
+        <w:t xml:space="preserve">- </w:t>
+      </w:r>
+      <w:proofErr w:type="spellStart"/>
+      <w:r>
+        <w:t>MainForm,StartForm</w:t>
+      </w:r>
+      <w:proofErr w:type="spellEnd"/>
+      <w:r>
+        <w:t>.</w:t>
       </w:r>
     </w:p>
     <w:p>
@@ -1078,113 +1072,167 @@
           <w:rtl/>
         </w:rPr>
       </w:pPr>
-    </w:p>
-    <w:p>
-      <w:pPr>
-        <w:spacing w:after="0" w:line="240" w:lineRule="auto"/>
-        <w:ind w:right="720"/>
-        <w:rPr>
-          <w:rtl/>
-        </w:rPr>
-      </w:pPr>
-    </w:p>
-    <w:p>
-      <w:pPr>
-        <w:spacing w:after="0" w:line="240" w:lineRule="auto"/>
-        <w:ind w:right="720"/>
-        <w:rPr>
-          <w:rtl/>
-        </w:rPr>
-      </w:pPr>
-    </w:p>
-    <w:p>
-      <w:pPr>
-        <w:spacing w:after="0" w:line="240" w:lineRule="auto"/>
-        <w:ind w:right="720"/>
-        <w:rPr>
-          <w:rtl/>
-        </w:rPr>
-      </w:pPr>
-    </w:p>
-    <w:p>
-      <w:pPr>
-        <w:spacing w:after="0" w:line="240" w:lineRule="auto"/>
-        <w:ind w:right="720"/>
-        <w:rPr>
-          <w:rtl/>
-        </w:rPr>
-      </w:pPr>
-    </w:p>
-    <w:p>
-      <w:pPr>
-        <w:spacing w:after="0" w:line="240" w:lineRule="auto"/>
-        <w:ind w:right="720"/>
-        <w:rPr>
-          <w:rtl/>
-        </w:rPr>
-      </w:pPr>
-    </w:p>
-    <w:p>
-      <w:pPr>
-        <w:spacing w:after="0" w:line="240" w:lineRule="auto"/>
-        <w:ind w:right="720"/>
-        <w:rPr>
-          <w:rtl/>
-        </w:rPr>
-      </w:pPr>
-    </w:p>
-    <w:p>
-      <w:pPr>
-        <w:spacing w:after="0" w:line="240" w:lineRule="auto"/>
-        <w:ind w:right="720"/>
-        <w:rPr>
-          <w:rtl/>
-        </w:rPr>
-      </w:pPr>
-    </w:p>
-    <w:p>
-      <w:pPr>
-        <w:spacing w:after="0" w:line="240" w:lineRule="auto"/>
-        <w:ind w:right="720"/>
-        <w:rPr>
-          <w:rtl/>
-        </w:rPr>
-      </w:pPr>
-    </w:p>
-    <w:p>
-      <w:pPr>
-        <w:spacing w:after="0" w:line="240" w:lineRule="auto"/>
-        <w:ind w:right="720"/>
-        <w:rPr>
-          <w:rtl/>
-        </w:rPr>
-      </w:pPr>
-    </w:p>
-    <w:p>
-      <w:pPr>
-        <w:spacing w:after="0" w:line="240" w:lineRule="auto"/>
-        <w:ind w:right="720"/>
-        <w:rPr>
-          <w:rtl/>
-        </w:rPr>
-      </w:pPr>
-    </w:p>
-    <w:p>
-      <w:pPr>
-        <w:spacing w:after="0" w:line="240" w:lineRule="auto"/>
-        <w:ind w:right="720"/>
-        <w:rPr>
-          <w:rtl/>
-        </w:rPr>
-      </w:pPr>
-    </w:p>
-    <w:p>
-      <w:pPr>
-        <w:spacing w:after="0" w:line="240" w:lineRule="auto"/>
-        <w:ind w:right="720"/>
-        <w:rPr>
-          <w:rtl/>
-        </w:rPr>
+      <w:r>
+        <w:rPr>
+          <w:noProof/>
+        </w:rPr>
+        <w:drawing>
+          <wp:anchor distT="0" distB="0" distL="114300" distR="114300" simplePos="0" relativeHeight="251658240" behindDoc="1" locked="0" layoutInCell="1" allowOverlap="1" wp14:anchorId="6C0DA583" wp14:editId="100D6D31">
+            <wp:simplePos x="0" y="0"/>
+            <wp:positionH relativeFrom="margin">
+              <wp:posOffset>82550</wp:posOffset>
+            </wp:positionH>
+            <wp:positionV relativeFrom="paragraph">
+              <wp:posOffset>155575</wp:posOffset>
+            </wp:positionV>
+            <wp:extent cx="4768850" cy="4152900"/>
+            <wp:effectExtent l="0" t="0" r="0" b="0"/>
+            <wp:wrapTight wrapText="bothSides">
+              <wp:wrapPolygon edited="0">
+                <wp:start x="0" y="0"/>
+                <wp:lineTo x="0" y="21501"/>
+                <wp:lineTo x="21485" y="21501"/>
+                <wp:lineTo x="21485" y="0"/>
+                <wp:lineTo x="0" y="0"/>
+              </wp:wrapPolygon>
+            </wp:wrapTight>
+            <wp:docPr id="8" name="Picture 8" descr="Diagram&#10;&#10;Description automatically generated"/>
+            <wp:cNvGraphicFramePr>
+              <a:graphicFrameLocks xmlns:a="http://schemas.openxmlformats.org/drawingml/2006/main" noChangeAspect="1"/>
+            </wp:cNvGraphicFramePr>
+            <a:graphic xmlns:a="http://schemas.openxmlformats.org/drawingml/2006/main">
+              <a:graphicData uri="http://schemas.openxmlformats.org/drawingml/2006/picture">
+                <pic:pic xmlns:pic="http://schemas.openxmlformats.org/drawingml/2006/picture">
+                  <pic:nvPicPr>
+                    <pic:cNvPr id="8" name="Picture 8" descr="Diagram&#10;&#10;Description automatically generated"/>
+                    <pic:cNvPicPr>
+                      <a:picLocks noChangeAspect="1" noChangeArrowheads="1"/>
+                    </pic:cNvPicPr>
+                  </pic:nvPicPr>
+                  <pic:blipFill>
+                    <a:blip r:embed="rId9">
+                      <a:extLst>
+                        <a:ext uri="{28A0092B-C50C-407E-A947-70E740481C1C}">
+                          <a14:useLocalDpi xmlns:a14="http://schemas.microsoft.com/office/drawing/2010/main" val="0"/>
+                        </a:ext>
+                      </a:extLst>
+                    </a:blip>
+                    <a:srcRect/>
+                    <a:stretch>
+                      <a:fillRect/>
+                    </a:stretch>
+                  </pic:blipFill>
+                  <pic:spPr bwMode="auto">
+                    <a:xfrm>
+                      <a:off x="0" y="0"/>
+                      <a:ext cx="4768850" cy="4152900"/>
+                    </a:xfrm>
+                    <a:prstGeom prst="rect">
+                      <a:avLst/>
+                    </a:prstGeom>
+                    <a:noFill/>
+                    <a:ln>
+                      <a:noFill/>
+                    </a:ln>
+                  </pic:spPr>
+                </pic:pic>
+              </a:graphicData>
+            </a:graphic>
+            <wp14:sizeRelH relativeFrom="margin">
+              <wp14:pctWidth>0</wp14:pctWidth>
+            </wp14:sizeRelH>
+            <wp14:sizeRelV relativeFrom="margin">
+              <wp14:pctHeight>0</wp14:pctHeight>
+            </wp14:sizeRelV>
+          </wp:anchor>
+        </w:drawing>
+      </w:r>
+    </w:p>
+    <w:p>
+      <w:pPr>
+        <w:spacing w:after="0" w:line="240" w:lineRule="auto"/>
+        <w:ind w:right="720"/>
+        <w:rPr>
+          <w:rtl/>
+        </w:rPr>
+      </w:pPr>
+    </w:p>
+    <w:p>
+      <w:pPr>
+        <w:spacing w:after="0" w:line="240" w:lineRule="auto"/>
+        <w:ind w:right="720"/>
+        <w:rPr>
+          <w:rtl/>
+        </w:rPr>
+      </w:pPr>
+    </w:p>
+    <w:p>
+      <w:pPr>
+        <w:spacing w:after="0" w:line="240" w:lineRule="auto"/>
+        <w:ind w:right="720"/>
+        <w:rPr>
+          <w:rtl/>
+        </w:rPr>
+      </w:pPr>
+    </w:p>
+    <w:p>
+      <w:pPr>
+        <w:spacing w:after="0" w:line="240" w:lineRule="auto"/>
+        <w:ind w:right="720"/>
+      </w:pPr>
+    </w:p>
+    <w:p>
+      <w:pPr>
+        <w:spacing w:after="0" w:line="240" w:lineRule="auto"/>
+        <w:ind w:right="720"/>
+        <w:rPr>
+          <w:rtl/>
+        </w:rPr>
+      </w:pPr>
+    </w:p>
+    <w:p>
+      <w:pPr>
+        <w:spacing w:after="0" w:line="240" w:lineRule="auto"/>
+        <w:ind w:right="720"/>
+        <w:rPr>
+          <w:rtl/>
+        </w:rPr>
+      </w:pPr>
+    </w:p>
+    <w:p>
+      <w:pPr>
+        <w:spacing w:after="0" w:line="240" w:lineRule="auto"/>
+        <w:ind w:right="720"/>
+        <w:rPr>
+          <w:rtl/>
+        </w:rPr>
+      </w:pPr>
+    </w:p>
+    <w:p>
+      <w:pPr>
+        <w:spacing w:after="0" w:line="240" w:lineRule="auto"/>
+        <w:ind w:right="720"/>
+        <w:rPr>
+          <w:rtl/>
+        </w:rPr>
+      </w:pPr>
+    </w:p>
+    <w:p>
+      <w:pPr>
+        <w:spacing w:after="0" w:line="240" w:lineRule="auto"/>
+        <w:ind w:right="720"/>
+      </w:pPr>
+    </w:p>
+    <w:p>
+      <w:pPr>
+        <w:spacing w:after="0" w:line="240" w:lineRule="auto"/>
+        <w:ind w:right="720"/>
+      </w:pPr>
+    </w:p>
+    <w:p>
+      <w:pPr>
+        <w:spacing w:after="0" w:line="240" w:lineRule="auto"/>
+        <w:ind w:right="720"/>
       </w:pPr>
     </w:p>
     <w:p>
@@ -1522,6 +1570,81 @@
       </w:pPr>
       <w:r>
         <w:rPr>
+          <w:noProof/>
+        </w:rPr>
+        <w:drawing>
+          <wp:anchor distT="0" distB="0" distL="114300" distR="114300" simplePos="0" relativeHeight="251659264" behindDoc="1" locked="0" layoutInCell="1" allowOverlap="1" wp14:anchorId="0C3863E3" wp14:editId="75909040">
+            <wp:simplePos x="0" y="0"/>
+            <wp:positionH relativeFrom="column">
+              <wp:posOffset>-699135</wp:posOffset>
+            </wp:positionH>
+            <wp:positionV relativeFrom="paragraph">
+              <wp:posOffset>714375</wp:posOffset>
+            </wp:positionV>
+            <wp:extent cx="6438265" cy="3771900"/>
+            <wp:effectExtent l="0" t="0" r="635" b="0"/>
+            <wp:wrapTight wrapText="bothSides">
+              <wp:wrapPolygon edited="0">
+                <wp:start x="0" y="0"/>
+                <wp:lineTo x="0" y="21491"/>
+                <wp:lineTo x="21538" y="21491"/>
+                <wp:lineTo x="21538" y="0"/>
+                <wp:lineTo x="0" y="0"/>
+              </wp:wrapPolygon>
+            </wp:wrapTight>
+            <wp:docPr id="9" name="Picture 9" descr="Diagram&#10;&#10;Description automatically generated"/>
+            <wp:cNvGraphicFramePr>
+              <a:graphicFrameLocks xmlns:a="http://schemas.openxmlformats.org/drawingml/2006/main" noChangeAspect="1"/>
+            </wp:cNvGraphicFramePr>
+            <a:graphic xmlns:a="http://schemas.openxmlformats.org/drawingml/2006/main">
+              <a:graphicData uri="http://schemas.openxmlformats.org/drawingml/2006/picture">
+                <pic:pic xmlns:pic="http://schemas.openxmlformats.org/drawingml/2006/picture">
+                  <pic:nvPicPr>
+                    <pic:cNvPr id="9" name="Picture 9" descr="Diagram&#10;&#10;Description automatically generated"/>
+                    <pic:cNvPicPr>
+                      <a:picLocks noChangeAspect="1" noChangeArrowheads="1"/>
+                    </pic:cNvPicPr>
+                  </pic:nvPicPr>
+                  <pic:blipFill>
+                    <a:blip r:embed="rId10">
+                      <a:extLst>
+                        <a:ext uri="{28A0092B-C50C-407E-A947-70E740481C1C}">
+                          <a14:useLocalDpi xmlns:a14="http://schemas.microsoft.com/office/drawing/2010/main" val="0"/>
+                        </a:ext>
+                      </a:extLst>
+                    </a:blip>
+                    <a:srcRect/>
+                    <a:stretch>
+                      <a:fillRect/>
+                    </a:stretch>
+                  </pic:blipFill>
+                  <pic:spPr bwMode="auto">
+                    <a:xfrm>
+                      <a:off x="0" y="0"/>
+                      <a:ext cx="6438265" cy="3771900"/>
+                    </a:xfrm>
+                    <a:prstGeom prst="rect">
+                      <a:avLst/>
+                    </a:prstGeom>
+                    <a:noFill/>
+                    <a:ln>
+                      <a:noFill/>
+                    </a:ln>
+                  </pic:spPr>
+                </pic:pic>
+              </a:graphicData>
+            </a:graphic>
+            <wp14:sizeRelH relativeFrom="margin">
+              <wp14:pctWidth>0</wp14:pctWidth>
+            </wp14:sizeRelH>
+            <wp14:sizeRelV relativeFrom="margin">
+              <wp14:pctHeight>0</wp14:pctHeight>
+            </wp14:sizeRelV>
+          </wp:anchor>
+        </w:drawing>
+      </w:r>
+      <w:r>
+        <w:rPr>
           <w:rFonts w:hint="cs"/>
           <w:rtl/>
         </w:rPr>
@@ -1599,97 +1722,6 @@
         </w:rPr>
         <w:t>) שבחרתם</w:t>
       </w:r>
-    </w:p>
-    <w:p>
-      <w:pPr>
-        <w:rPr>
-          <w:rtl/>
-        </w:rPr>
-      </w:pPr>
-    </w:p>
-    <w:p>
-      <w:pPr>
-        <w:rPr>
-          <w:rtl/>
-        </w:rPr>
-      </w:pPr>
-    </w:p>
-    <w:p>
-      <w:pPr>
-        <w:rPr>
-          <w:rtl/>
-        </w:rPr>
-      </w:pPr>
-    </w:p>
-    <w:p>
-      <w:pPr>
-        <w:rPr>
-          <w:rtl/>
-        </w:rPr>
-      </w:pPr>
-    </w:p>
-    <w:p>
-      <w:pPr>
-        <w:rPr>
-          <w:rtl/>
-        </w:rPr>
-      </w:pPr>
-    </w:p>
-    <w:p>
-      <w:pPr>
-        <w:rPr>
-          <w:rtl/>
-        </w:rPr>
-      </w:pPr>
-    </w:p>
-    <w:p>
-      <w:pPr>
-        <w:rPr>
-          <w:rtl/>
-        </w:rPr>
-      </w:pPr>
-    </w:p>
-    <w:p>
-      <w:pPr>
-        <w:rPr>
-          <w:rtl/>
-        </w:rPr>
-      </w:pPr>
-    </w:p>
-    <w:p>
-      <w:pPr>
-        <w:rPr>
-          <w:rtl/>
-        </w:rPr>
-      </w:pPr>
-    </w:p>
-    <w:p>
-      <w:pPr>
-        <w:rPr>
-          <w:rtl/>
-        </w:rPr>
-      </w:pPr>
-    </w:p>
-    <w:p>
-      <w:pPr>
-        <w:rPr>
-          <w:rtl/>
-        </w:rPr>
-      </w:pPr>
-    </w:p>
-    <w:p>
-      <w:pPr>
-        <w:rPr>
-          <w:rtl/>
-        </w:rPr>
-      </w:pPr>
-    </w:p>
-    <w:p>
-      <w:pPr>
-        <w:rPr>
-          <w:rtl/>
-        </w:rPr>
-      </w:pPr>
     </w:p>
     <w:p>
       <w:pPr>
@@ -2562,6 +2594,7 @@
         <w:rPr>
           <w:noProof/>
         </w:rPr>
+        <w:lastRenderedPageBreak/>
         <w:drawing>
           <wp:inline distT="0" distB="0" distL="0" distR="0" wp14:anchorId="645C474B" wp14:editId="73AF04A7">
             <wp:extent cx="5264150" cy="1524000"/>
@@ -2580,7 +2613,7 @@
                     </pic:cNvPicPr>
                   </pic:nvPicPr>
                   <pic:blipFill>
-                    <a:blip r:embed="rId9">
+                    <a:blip r:embed="rId11">
                       <a:extLst>
                         <a:ext uri="{28A0092B-C50C-407E-A947-70E740481C1C}">
                           <a14:useLocalDpi xmlns:a14="http://schemas.microsoft.com/office/drawing/2010/main" val="0"/>
@@ -2611,10 +2644,64 @@
           </wp:inline>
         </w:drawing>
       </w:r>
+      <w:r>
+        <w:rPr>
+          <w:rFonts w:hint="cs"/>
+          <w:noProof/>
+        </w:rPr>
+        <w:drawing>
+          <wp:inline distT="0" distB="0" distL="0" distR="0" wp14:anchorId="503AD405" wp14:editId="045B44E4">
+            <wp:extent cx="5264150" cy="4584700"/>
+            <wp:effectExtent l="0" t="0" r="0" b="6350"/>
+            <wp:docPr id="7" name="Picture 7"/>
+            <wp:cNvGraphicFramePr>
+              <a:graphicFrameLocks xmlns:a="http://schemas.openxmlformats.org/drawingml/2006/main" noChangeAspect="1"/>
+            </wp:cNvGraphicFramePr>
+            <a:graphic xmlns:a="http://schemas.openxmlformats.org/drawingml/2006/main">
+              <a:graphicData uri="http://schemas.openxmlformats.org/drawingml/2006/picture">
+                <pic:pic xmlns:pic="http://schemas.openxmlformats.org/drawingml/2006/picture">
+                  <pic:nvPicPr>
+                    <pic:cNvPr id="0" name="Picture 2"/>
+                    <pic:cNvPicPr>
+                      <a:picLocks noChangeAspect="1" noChangeArrowheads="1"/>
+                    </pic:cNvPicPr>
+                  </pic:nvPicPr>
+                  <pic:blipFill>
+                    <a:blip r:embed="rId9">
+                      <a:extLst>
+                        <a:ext uri="{28A0092B-C50C-407E-A947-70E740481C1C}">
+                          <a14:useLocalDpi xmlns:a14="http://schemas.microsoft.com/office/drawing/2010/main" val="0"/>
+                        </a:ext>
+                      </a:extLst>
+                    </a:blip>
+                    <a:srcRect/>
+                    <a:stretch>
+                      <a:fillRect/>
+                    </a:stretch>
+                  </pic:blipFill>
+                  <pic:spPr bwMode="auto">
+                    <a:xfrm>
+                      <a:off x="0" y="0"/>
+                      <a:ext cx="5264150" cy="4584700"/>
+                    </a:xfrm>
+                    <a:prstGeom prst="rect">
+                      <a:avLst/>
+                    </a:prstGeom>
+                    <a:noFill/>
+                    <a:ln>
+                      <a:noFill/>
+                    </a:ln>
+                  </pic:spPr>
+                </pic:pic>
+              </a:graphicData>
+            </a:graphic>
+          </wp:inline>
+        </w:drawing>
+      </w:r>
     </w:p>
     <w:sectPr>
-      <w:headerReference w:type="default" r:id="rId10"/>
-      <w:footerReference w:type="default" r:id="rId11"/>
+      <w:headerReference w:type="default" r:id="rId12"/>
+      <w:footerReference w:type="default" r:id="rId13"/>
       <w:pgSz w:w="11906" w:h="16838"/>
       <w:pgMar w:top="825" w:right="1800" w:bottom="426" w:left="1800" w:header="142" w:footer="271" w:gutter="0"/>
       <w:cols w:space="708"/>

</xml_diff>